<commit_message>
Write up and rename ipynb file
</commit_message>
<xml_diff>
--- a/Write Up.docx
+++ b/Write Up.docx
@@ -194,11 +194,9 @@
       <w:r>
         <w:t xml:space="preserve">This project took inspiration from the fact that as we have grown </w:t>
       </w:r>
-      <w:proofErr w:type="gramStart"/>
-      <w:r>
-        <w:t>older</w:t>
-      </w:r>
-      <w:proofErr w:type="gramEnd"/>
+      <w:r>
+        <w:t>older,</w:t>
+      </w:r>
       <w:r>
         <w:t xml:space="preserve"> we have had less time to enjoy the pleasure of playing video games. As a result, we tend to play games that tend to be rated the best. We decided that analyzing video games in the scope of review scores given by both critics and users, as well as how successful a game was based on units sold. The final database will look at video games, the genres, units sold, and what platforms they were on.</w:t>
       </w:r>
@@ -256,7 +254,93 @@
         </w:r>
       </w:hyperlink>
     </w:p>
+    <w:p>
+      <w:hyperlink r:id="rId5" w:history="1">
+        <w:r>
+          <w:rPr>
+            <w:rStyle w:val="Hyperlink"/>
+          </w:rPr>
+          <w:t>https://vgsales.fandom.com/wiki/List_of_best-selling_video_games</w:t>
+        </w:r>
+      </w:hyperlink>
+    </w:p>
+    <w:p>
+      <w:hyperlink r:id="rId6" w:history="1">
+        <w:r>
+          <w:rPr>
+            <w:rStyle w:val="Hyperlink"/>
+          </w:rPr>
+          <w:t>https://www.kaggle.com/datasets/gregorut/videogamesales?select=vgsales.csv</w:t>
+        </w:r>
+      </w:hyperlink>
+    </w:p>
     <w:p/>
+    <w:p>
+      <w:pPr>
+        <w:rPr>
+          <w:b/>
+          <w:bCs/>
+        </w:rPr>
+      </w:pPr>
+      <w:r>
+        <w:rPr>
+          <w:b/>
+          <w:bCs/>
+        </w:rPr>
+        <w:t>Extraction:</w:t>
+      </w:r>
+    </w:p>
+    <w:p>
+      <w:pPr>
+        <w:rPr>
+          <w:b/>
+          <w:bCs/>
+        </w:rPr>
+      </w:pPr>
+    </w:p>
+    <w:p>
+      <w:r>
+        <w:t xml:space="preserve">Web scraping was done on both the Business Insider and the </w:t>
+      </w:r>
+      <w:proofErr w:type="spellStart"/>
+      <w:r>
+        <w:t>VGSales</w:t>
+      </w:r>
+      <w:proofErr w:type="spellEnd"/>
+      <w:r>
+        <w:t xml:space="preserve"> pages. The Business Insider scrape gave us the top 50 games, along with the critic reviews and user reviews. Due to the page being static, we did not have to use </w:t>
+      </w:r>
+      <w:r>
+        <w:t xml:space="preserve">Splinter to navigate through the web page. Cleaning of the text had to be done to extract the rankings. For the </w:t>
+      </w:r>
+      <w:proofErr w:type="spellStart"/>
+      <w:r>
+        <w:t>VGSales</w:t>
+      </w:r>
+      <w:proofErr w:type="spellEnd"/>
+      <w:r>
+        <w:t xml:space="preserve"> scrape, we had to loop through the page, as well as utilize try catches to pull the sales data from the page. This page was also </w:t>
+      </w:r>
+      <w:proofErr w:type="gramStart"/>
+      <w:r>
+        <w:t>static</w:t>
+      </w:r>
+      <w:proofErr w:type="gramEnd"/>
+      <w:r>
+        <w:t xml:space="preserve"> and the information was presented in table form already. </w:t>
+      </w:r>
+      <w:r>
+        <w:t xml:space="preserve">Reading in the CSV was of no issue, and had given us more sales data, that was also scraped from </w:t>
+      </w:r>
+      <w:proofErr w:type="spellStart"/>
+      <w:r>
+        <w:t>VGSales</w:t>
+      </w:r>
+      <w:proofErr w:type="spellEnd"/>
+      <w:r>
+        <w:t>. As a result of the CSV being cleaner than our own scrape, we decided to drop the scrape during the construction of our database.</w:t>
+      </w:r>
+    </w:p>
     <w:p/>
     <w:p>
       <w:pPr>
@@ -270,24 +354,236 @@
           <w:b/>
           <w:bCs/>
         </w:rPr>
-        <w:t>Extraction:</w:t>
-      </w:r>
-    </w:p>
-    <w:p>
-      <w:pPr>
-        <w:rPr>
-          <w:b/>
-          <w:bCs/>
-        </w:rPr>
-      </w:pPr>
-    </w:p>
-    <w:p>
-      <w:pPr>
-        <w:rPr>
-          <w:b/>
-          <w:bCs/>
-        </w:rPr>
-      </w:pPr>
+        <w:t>Transformation</w:t>
+      </w:r>
+    </w:p>
+    <w:p>
+      <w:pPr>
+        <w:rPr>
+          <w:b/>
+          <w:bCs/>
+        </w:rPr>
+      </w:pPr>
+    </w:p>
+    <w:p>
+      <w:r>
+        <w:t>Post extraction of the data, cleaning of the data took place</w:t>
+      </w:r>
+      <w:r>
+        <w:t xml:space="preserve">. Starting with the </w:t>
+      </w:r>
+      <w:proofErr w:type="spellStart"/>
+      <w:r>
+        <w:t>VGSales</w:t>
+      </w:r>
+      <w:proofErr w:type="spellEnd"/>
+      <w:r>
+        <w:t xml:space="preserve"> CSV from Kaggle, we removed the second index column along with the region sales. This allowed us to isolate global sales and keep just the one indexing column. We followed this up with isolating the Platform column and saving it off to a CSV. The same was done to the Genre column. This was done as </w:t>
+      </w:r>
+      <w:proofErr w:type="gramStart"/>
+      <w:r>
+        <w:t>both of these</w:t>
+      </w:r>
+      <w:proofErr w:type="gramEnd"/>
+      <w:r>
+        <w:t xml:space="preserve"> columns have their own tables in the database that will be referenced when creating the junction tables.</w:t>
+      </w:r>
+      <w:r>
+        <w:t xml:space="preserve"> </w:t>
+      </w:r>
+    </w:p>
+    <w:p/>
+    <w:p>
+      <w:pPr>
+        <w:rPr>
+          <w:color w:val="FF0000"/>
+        </w:rPr>
+      </w:pPr>
+      <w:r>
+        <w:rPr>
+          <w:color w:val="FF0000"/>
+        </w:rPr>
+        <w:t>WRITE ABOUT DATA SCRAPING</w:t>
+      </w:r>
+    </w:p>
+    <w:p>
+      <w:pPr>
+        <w:rPr>
+          <w:color w:val="FF0000"/>
+        </w:rPr>
+      </w:pPr>
+    </w:p>
+    <w:p>
+      <w:r>
+        <w:lastRenderedPageBreak/>
+        <w:t xml:space="preserve">Once the data was scraped from Business Insider, the </w:t>
+      </w:r>
+      <w:proofErr w:type="spellStart"/>
+      <w:r>
+        <w:t>VGSales</w:t>
+      </w:r>
+      <w:proofErr w:type="spellEnd"/>
+      <w:r>
+        <w:t xml:space="preserve"> data was narrowed down to reflect the same games. The two CSVs were then merged so that all unique game data was on the same </w:t>
+      </w:r>
+      <w:proofErr w:type="spellStart"/>
+      <w:r>
+        <w:t>dataframe</w:t>
+      </w:r>
+      <w:proofErr w:type="spellEnd"/>
+      <w:r>
+        <w:t xml:space="preserve">. </w:t>
+      </w:r>
+    </w:p>
+    <w:p>
+      <w:r>
+        <w:t xml:space="preserve">The two junction tables were created using the Primary Keys from the three base tables we </w:t>
+      </w:r>
+      <w:proofErr w:type="gramStart"/>
+      <w:r>
+        <w:t>created,</w:t>
+      </w:r>
+      <w:proofErr w:type="gramEnd"/>
+      <w:r>
+        <w:t xml:space="preserve"> videogames (which had the names, sales data, year released, and both critic and user scores), genres (stored the different genres and giving them the serial primary keys), and platforms (stored the data for the different platforms games were release on and giving them their serial primary keys). </w:t>
+      </w:r>
+      <w:r>
+        <w:t xml:space="preserve">The junction tables give us the genre per game and the platforms on which you can play said game. The platforms you can play each game was a unique challenge as it was a many to many </w:t>
+      </w:r>
+      <w:proofErr w:type="gramStart"/>
+      <w:r>
+        <w:t>table</w:t>
+      </w:r>
+      <w:proofErr w:type="gramEnd"/>
+      <w:r>
+        <w:t xml:space="preserve"> and we were unsure on how to approach this. We ended up having to join the genre Foreign Key to our original merged </w:t>
+      </w:r>
+      <w:proofErr w:type="spellStart"/>
+      <w:r>
+        <w:t>dataframe</w:t>
+      </w:r>
+      <w:proofErr w:type="spellEnd"/>
+      <w:r>
+        <w:t xml:space="preserve">. </w:t>
+      </w:r>
+    </w:p>
+    <w:p>
+      <w:pPr>
+        <w:spacing w:line="480" w:lineRule="auto"/>
+      </w:pPr>
+    </w:p>
+    <w:p>
+      <w:pPr>
+        <w:spacing w:line="480" w:lineRule="auto"/>
+        <w:rPr>
+          <w:b/>
+          <w:bCs/>
+        </w:rPr>
+      </w:pPr>
+      <w:r>
+        <w:rPr>
+          <w:b/>
+          <w:bCs/>
+        </w:rPr>
+        <w:t>Load</w:t>
+      </w:r>
+    </w:p>
+    <w:p>
+      <w:r>
+        <w:t>The ERD diagram</w:t>
+      </w:r>
+      <w:r>
+        <w:t xml:space="preserve"> was created using the </w:t>
+      </w:r>
+      <w:proofErr w:type="spellStart"/>
+      <w:r>
+        <w:t>quickdatabasediagram</w:t>
+      </w:r>
+      <w:proofErr w:type="spellEnd"/>
+      <w:r>
+        <w:t xml:space="preserve"> website (</w:t>
+      </w:r>
+      <w:r>
+        <w:t>https://www.quickdatabasediagrams.com/</w:t>
+      </w:r>
+      <w:proofErr w:type="gramStart"/>
+      <w:r>
+        <w:t>) .</w:t>
+      </w:r>
+      <w:proofErr w:type="gramEnd"/>
+      <w:r>
+        <w:t xml:space="preserve"> We created the original tables using the diagram but realized that some of them will need to be edited so that we could import our data in without getting errors. The loading was completed in </w:t>
+      </w:r>
+      <w:proofErr w:type="spellStart"/>
+      <w:r>
+        <w:t>jupyter</w:t>
+      </w:r>
+      <w:proofErr w:type="spellEnd"/>
+      <w:r>
+        <w:t xml:space="preserve"> notebook using the </w:t>
+      </w:r>
+      <w:proofErr w:type="spellStart"/>
+      <w:r>
+        <w:t>sqlaclchemy</w:t>
+      </w:r>
+      <w:proofErr w:type="spellEnd"/>
+      <w:r>
+        <w:t xml:space="preserve"> library and pandas. Once each CSV matched the table that it corresponded to, we wrote our data into </w:t>
+      </w:r>
+      <w:proofErr w:type="spellStart"/>
+      <w:r>
+        <w:t>postgresql</w:t>
+      </w:r>
+      <w:proofErr w:type="spellEnd"/>
+      <w:r>
+        <w:t xml:space="preserve">. </w:t>
+      </w:r>
+    </w:p>
+    <w:p/>
+    <w:p>
+      <w:r>
+        <w:t xml:space="preserve">When all the tables were </w:t>
+      </w:r>
+      <w:proofErr w:type="gramStart"/>
+      <w:r>
+        <w:t>populated</w:t>
+      </w:r>
+      <w:proofErr w:type="gramEnd"/>
+      <w:r>
+        <w:t xml:space="preserve"> we began to do our querying and data visualizations.</w:t>
+      </w:r>
+    </w:p>
+    <w:p/>
+    <w:p>
+      <w:pPr>
+        <w:rPr>
+          <w:b/>
+          <w:bCs/>
+        </w:rPr>
+      </w:pPr>
+      <w:r>
+        <w:rPr>
+          <w:b/>
+          <w:bCs/>
+        </w:rPr>
+        <w:t>Limitations</w:t>
+      </w:r>
+    </w:p>
+    <w:p>
+      <w:pPr>
+        <w:rPr>
+          <w:b/>
+          <w:bCs/>
+        </w:rPr>
+      </w:pPr>
+    </w:p>
+    <w:p>
+      <w:r>
+        <w:t>The time constraint was the biggest limitation that we have had</w:t>
+      </w:r>
+      <w:r>
+        <w:t xml:space="preserve">. There were plenty of sources out there but due to the time constraint we had to pick sources that were smaller in scope and easier to clean and scrape. We would also take the time to do more exploratory data analysis in terms of what games sell the best broken down by both platform and genre per platform. In order to do that, we would have needed to pull data on platform sales as well. </w:t>
+      </w:r>
     </w:p>
     <w:p/>
     <w:p/>

</xml_diff>